<commit_message>
Update Getting ready Mt 2022.docx
</commit_message>
<xml_diff>
--- a/mt-induction2022/Getting ready Mt 2022.docx
+++ b/mt-induction2022/Getting ready Mt 2022.docx
@@ -113,7 +113,10 @@
         </w:r>
       </w:hyperlink>
       <w:r>
-        <w:t xml:space="preserve"> (free, Windows only)</w:t>
+        <w:t xml:space="preserve"> (free, Windows only</w:t>
+      </w:r>
+      <w:r>
+        <w:t>)</w:t>
       </w:r>
     </w:p>
     <w:p>
@@ -197,13 +200,10 @@
           <w:rPr>
             <w:rStyle w:val="Hyperlink"/>
           </w:rPr>
-          <w:t>MusicTechHelpgGuy</w:t>
+          <w:t>MusicTechHelpGuy</w:t>
         </w:r>
         <w:proofErr w:type="spellEnd"/>
       </w:hyperlink>
-      <w:r>
-        <w:t xml:space="preserve"> </w:t>
-      </w:r>
     </w:p>
     <w:p>
       <w:pPr>
@@ -380,10 +380,19 @@
         </w:r>
       </w:hyperlink>
       <w:r>
+        <w:t xml:space="preserve"> magazine</w:t>
+      </w:r>
+      <w:r>
         <w:t>. Older articles are free</w:t>
       </w:r>
       <w:r>
-        <w:t>. Consider taking a subscription: this is the leading Music Tech publication.</w:t>
+        <w:t>. Consider taking</w:t>
+      </w:r>
+      <w:r>
+        <w:t xml:space="preserve"> out</w:t>
+      </w:r>
+      <w:r>
+        <w:t xml:space="preserve"> a subscription: this is the leading Music Tech publication.</w:t>
       </w:r>
     </w:p>
     <w:p/>
@@ -1665,15 +1674,6 @@
 </file>
 
 <file path=customXml/item2.xml><?xml version="1.0" encoding="utf-8"?>
-<?mso-contentType ?>
-<FormTemplates xmlns="http://schemas.microsoft.com/sharepoint/v3/contenttype/forms">
-  <Display>DocumentLibraryForm</Display>
-  <Edit>DocumentLibraryForm</Edit>
-  <New>DocumentLibraryForm</New>
-</FormTemplates>
-</file>
-
-<file path=customXml/item3.xml><?xml version="1.0" encoding="utf-8"?>
 <p:properties xmlns:p="http://schemas.microsoft.com/office/2006/metadata/properties" xmlns:xsi="http://www.w3.org/2001/XMLSchema-instance" xmlns:pc="http://schemas.microsoft.com/office/infopath/2007/PartnerControls">
   <documentManagement>
     <lcf76f155ced4ddcb4097134ff3c332f xmlns="34b0bf10-94c8-41b9-9d75-f01dd5e60524">
@@ -1682,6 +1682,15 @@
     <TaxCatchAll xmlns="0e117ee8-0396-4d46-a379-f08dd852438e" xsi:nil="true"/>
   </documentManagement>
 </p:properties>
+</file>
+
+<file path=customXml/item3.xml><?xml version="1.0" encoding="utf-8"?>
+<?mso-contentType ?>
+<FormTemplates xmlns="http://schemas.microsoft.com/sharepoint/v3/contenttype/forms">
+  <Display>DocumentLibraryForm</Display>
+  <Edit>DocumentLibraryForm</Edit>
+  <New>DocumentLibraryForm</New>
+</FormTemplates>
 </file>
 
 <file path=customXml/itemProps1.xml><?xml version="1.0" encoding="utf-8"?>
@@ -1704,14 +1713,6 @@
 </file>
 
 <file path=customXml/itemProps2.xml><?xml version="1.0" encoding="utf-8"?>
-<ds:datastoreItem xmlns:ds="http://schemas.openxmlformats.org/officeDocument/2006/customXml" ds:itemID="{E7B67EF3-8E0E-4965-9837-019C1F6569F5}">
-  <ds:schemaRefs>
-    <ds:schemaRef ds:uri="http://schemas.microsoft.com/sharepoint/v3/contenttype/forms"/>
-  </ds:schemaRefs>
-</ds:datastoreItem>
-</file>
-
-<file path=customXml/itemProps3.xml><?xml version="1.0" encoding="utf-8"?>
 <ds:datastoreItem xmlns:ds="http://schemas.openxmlformats.org/officeDocument/2006/customXml" ds:itemID="{E8E6E96F-ADBA-4898-A9E4-F8D34CF51FBF}">
   <ds:schemaRefs>
     <ds:schemaRef ds:uri="http://schemas.microsoft.com/office/2006/metadata/properties"/>
@@ -1720,4 +1721,12 @@
     <ds:schemaRef ds:uri="0e117ee8-0396-4d46-a379-f08dd852438e"/>
   </ds:schemaRefs>
 </ds:datastoreItem>
+</file>
+
+<file path=customXml/itemProps3.xml><?xml version="1.0" encoding="utf-8"?>
+<ds:datastoreItem xmlns:ds="http://schemas.openxmlformats.org/officeDocument/2006/customXml" ds:itemID="{E7B67EF3-8E0E-4965-9837-019C1F6569F5}">
+  <ds:schemaRefs>
+    <ds:schemaRef ds:uri="http://schemas.microsoft.com/sharepoint/v3/contenttype/forms"/>
+  </ds:schemaRefs>
+</ds:datastoreItem>
 </file>
</xml_diff>